<commit_message>
CISR100 Discussion 5 Completed
</commit_message>
<xml_diff>
--- a/CisR100/Discussion 5A.docx
+++ b/CisR100/Discussion 5A.docx
@@ -20,10 +20,7 @@
     <w:p/>
     <w:p>
       <w:r>
-        <w:t>How should Cyber-criminal be punished? Should hacktivism be punishable? Whom should be held liable for damages caused by hackers - corporations whose databases got breached? Should hackers r</w:t>
-      </w:r>
-      <w:r>
-        <w:t>eceive comparable punishment to violent criminals? Why/not.</w:t>
+        <w:t>How should Cyber-criminal be punished? Should hacktivism be punishable? Whom should be held liable for damages caused by hackers - corporations whose databases got breached? Should hackers receive comparable punishment to violent criminals? Why/not.</w:t>
       </w:r>
     </w:p>
     <w:p/>
@@ -93,10 +90,7 @@
     </w:p>
     <w:p>
       <w:r>
-        <w:t xml:space="preserve">One of the greatest cybercrimes to date targeted Epsilon, a marketing solutions company, which caused an estimated four (4) billion dollars in damage. Besides being a devastating blow to the many large corporations associated with Epsilon, one should further consider how many individuals and families were hurt indirectly. </w:t>
-      </w:r>
-      <w:r>
-        <w:t xml:space="preserve">Should Epsilon be held partially liable? For convenience, consider Epsilon as a physical bank and the hackers as bank robbers. The robbers broke into the bank, cracked the safe, and made off with their plunder. Should the bank be blamed for its lack of security, or </w:t>
+        <w:t xml:space="preserve">One of the greatest cybercrimes to date targeted Epsilon, a marketing solutions company, which caused an estimated four (4) billion dollars in damage. Besides being a devastating blow to the many large corporations associated with Epsilon, one should further consider how many individuals and families were hurt indirectly. Should Epsilon be held partially liable? For convenience, consider Epsilon as a physical bank and the hackers as bank robbers. The robbers broke into the bank, cracked the safe, and made off with their plunder. Should the bank be blamed for its lack of security, or </w:t>
       </w:r>
       <w:r>
         <w:t>for the lack of thickness of its vault wall</w:t>
@@ -154,10 +148,7 @@
         <w:t>indirect negative consequences, should all be taken into consideration.</w:t>
       </w:r>
     </w:p>
-    <w:p>
-      <w:bookmarkStart w:id="0" w:name="_GoBack"/>
-      <w:bookmarkEnd w:id="0"/>
-    </w:p>
+    <w:p/>
     <w:p>
       <w:r>
         <w:t>References:</w:t>
@@ -293,7 +284,93 @@
     </w:p>
     <w:p/>
     <w:p/>
+    <w:p>
+      <w:r>
+        <w:rPr>
+          <w:noProof/>
+        </w:rPr>
+        <w:drawing>
+          <wp:inline distT="0" distB="0" distL="0" distR="0" wp14:anchorId="0F0254EF" wp14:editId="20C6A4A5">
+            <wp:extent cx="6858000" cy="3060065"/>
+            <wp:effectExtent l="0" t="0" r="0" b="6985"/>
+            <wp:docPr id="1" name="Picture 1"/>
+            <wp:cNvGraphicFramePr>
+              <a:graphicFrameLocks xmlns:a="http://schemas.openxmlformats.org/drawingml/2006/main" noChangeAspect="1"/>
+            </wp:cNvGraphicFramePr>
+            <a:graphic xmlns:a="http://schemas.openxmlformats.org/drawingml/2006/main">
+              <a:graphicData uri="http://schemas.openxmlformats.org/drawingml/2006/picture">
+                <pic:pic xmlns:pic="http://schemas.openxmlformats.org/drawingml/2006/picture">
+                  <pic:nvPicPr>
+                    <pic:cNvPr id="1" name=""/>
+                    <pic:cNvPicPr/>
+                  </pic:nvPicPr>
+                  <pic:blipFill>
+                    <a:blip r:embed="rId12"/>
+                    <a:stretch>
+                      <a:fillRect/>
+                    </a:stretch>
+                  </pic:blipFill>
+                  <pic:spPr>
+                    <a:xfrm>
+                      <a:off x="0" y="0"/>
+                      <a:ext cx="6858000" cy="3060065"/>
+                    </a:xfrm>
+                    <a:prstGeom prst="rect">
+                      <a:avLst/>
+                    </a:prstGeom>
+                  </pic:spPr>
+                </pic:pic>
+              </a:graphicData>
+            </a:graphic>
+          </wp:inline>
+        </w:drawing>
+      </w:r>
+    </w:p>
     <w:p/>
+    <w:p>
+      <w:r>
+        <w:rPr>
+          <w:noProof/>
+        </w:rPr>
+        <w:drawing>
+          <wp:inline distT="0" distB="0" distL="0" distR="0" wp14:anchorId="18006952" wp14:editId="70EFE140">
+            <wp:extent cx="6858000" cy="3658235"/>
+            <wp:effectExtent l="0" t="0" r="0" b="0"/>
+            <wp:docPr id="2" name="Picture 2"/>
+            <wp:cNvGraphicFramePr>
+              <a:graphicFrameLocks xmlns:a="http://schemas.openxmlformats.org/drawingml/2006/main" noChangeAspect="1"/>
+            </wp:cNvGraphicFramePr>
+            <a:graphic xmlns:a="http://schemas.openxmlformats.org/drawingml/2006/main">
+              <a:graphicData uri="http://schemas.openxmlformats.org/drawingml/2006/picture">
+                <pic:pic xmlns:pic="http://schemas.openxmlformats.org/drawingml/2006/picture">
+                  <pic:nvPicPr>
+                    <pic:cNvPr id="1" name=""/>
+                    <pic:cNvPicPr/>
+                  </pic:nvPicPr>
+                  <pic:blipFill>
+                    <a:blip r:embed="rId13"/>
+                    <a:stretch>
+                      <a:fillRect/>
+                    </a:stretch>
+                  </pic:blipFill>
+                  <pic:spPr>
+                    <a:xfrm>
+                      <a:off x="0" y="0"/>
+                      <a:ext cx="6858000" cy="3658235"/>
+                    </a:xfrm>
+                    <a:prstGeom prst="rect">
+                      <a:avLst/>
+                    </a:prstGeom>
+                  </pic:spPr>
+                </pic:pic>
+              </a:graphicData>
+            </a:graphic>
+          </wp:inline>
+        </w:drawing>
+      </w:r>
+      <w:bookmarkStart w:id="0" w:name="_GoBack"/>
+      <w:bookmarkEnd w:id="0"/>
+    </w:p>
     <w:sectPr>
       <w:pgSz w:w="12240" w:h="15840"/>
       <w:pgMar w:top="720" w:right="720" w:bottom="720" w:left="720" w:header="720" w:footer="720" w:gutter="0"/>

</xml_diff>